<commit_message>
Update Revenue & Order Performance Files
</commit_message>
<xml_diff>
--- a/1) Revenue & Order Performance/Written Analysis.docx
+++ b/1) Revenue & Order Performance/Written Analysis.docx
@@ -4,6 +4,7 @@
   <w:body>
     <w:p>
       <w:pPr>
+        <w:spacing w:after="0"/>
         <w:rPr>
           <w:color w:val="156082" w:themeColor="accent1"/>
           <w:sz w:val="28"/>
@@ -23,10 +24,19 @@
     </w:p>
     <w:p>
       <w:pPr>
+        <w:spacing w:after="0"/>
         <w:rPr>
           <w:b/>
           <w:bCs/>
+          <w:color w:val="156082" w:themeColor="accent1"/>
+          <w:sz w:val="24"/>
+          <w:szCs w:val="24"/>
         </w:rPr>
+      </w:pPr>
+    </w:p>
+    <w:p>
+      <w:pPr>
+        <w:spacing w:after="0"/>
       </w:pPr>
       <w:r>
         <w:rPr>
@@ -36,9 +46,16 @@
           <w:sz w:val="24"/>
           <w:szCs w:val="24"/>
         </w:rPr>
-        <w:t>Objective</w:t>
+        <w:t>Objective:</w:t>
       </w:r>
       <w:r>
+        <w:br/>
+        <w:t>To evaluate monthly revenue and order trends and quantify month-over-month (MoM) growth in order to identify growth patterns, seasonality, and performance volatility that may impact strategic decision-making.</w:t>
+      </w:r>
+    </w:p>
+    <w:p>
+      <w:pPr>
+        <w:spacing w:after="0"/>
         <w:rPr>
           <w:b/>
           <w:bCs/>
@@ -46,22 +63,12 @@
           <w:sz w:val="24"/>
           <w:szCs w:val="24"/>
         </w:rPr>
-        <w:t>:</w:t>
-      </w:r>
-      <w:r>
-        <w:rPr>
-          <w:b/>
-          <w:bCs/>
-        </w:rPr>
-        <w:t xml:space="preserve"> </w:t>
-      </w:r>
+      </w:pPr>
     </w:p>
     <w:p>
-      <w:r>
-        <w:t xml:space="preserve">To evaluate monthly revenue and order trends and quantify month-over-month (MoM) growth, in order to identify growth patterns, seasonality, and performance volatility that may impact strategic decision-making. </w:t>
-      </w:r>
-    </w:p>
-    <w:p>
+      <w:pPr>
+        <w:spacing w:after="0"/>
+      </w:pPr>
       <w:r>
         <w:rPr>
           <w:b/>
@@ -73,29 +80,34 @@
         <w:t>Approach:</w:t>
       </w:r>
       <w:r>
-        <w:t xml:space="preserve"> </w:t>
+        <w:br/>
+        <w:t>Using advanced SQL techniques, transaction data was aggregated at a monthly level. For each month, total orders and total revenue were calculated, alongside prior-month comparisons to derive MoM growth percentages for both metrics.</w:t>
       </w:r>
     </w:p>
     <w:p>
+      <w:pPr>
+        <w:spacing w:after="0"/>
+      </w:pPr>
       <w:r>
-        <w:t>Using advanced SQL techniques, transaction data was aggregated at a monthly level. For each month, total orders and total revenue were calculated, alongside prior-month comparisons to derive MoM growth percentages for both metrics. &lt;</w:t>
+        <w:rPr>
+          <w:b/>
+          <w:bCs/>
+        </w:rPr>
+        <w:t>Note:</w:t>
       </w:r>
-      <w:proofErr w:type="spellStart"/>
       <w:r>
-        <w:t>br</w:t>
+        <w:t xml:space="preserve"> Month-over-month calculations are based on a complete monthly calendar. Months with zero orders are explicitly included to preserve accurate MoM comparisons and avoid misleading growth </w:t>
       </w:r>
-      <w:proofErr w:type="spellEnd"/>
       <w:r>
-        <w:t>&gt;</w:t>
+        <w:t>items</w:t>
+      </w:r>
+      <w:r>
+        <w:t>.</w:t>
       </w:r>
     </w:p>
     <w:p>
-      <w:r>
-        <w:t>Note: Month-over-month calculations assume continuous monthly data, as the dataset does not contain missing months. If gaps were present, MoM comparisons would require a calendar table to ensure accuracy.</w:t>
-      </w:r>
-    </w:p>
-    <w:p>
-      <w:pPr>
+      <w:pPr>
+        <w:spacing w:after="0"/>
         <w:rPr>
           <w:b/>
           <w:bCs/>
@@ -103,6 +115,11 @@
           <w:sz w:val="24"/>
           <w:szCs w:val="24"/>
         </w:rPr>
+      </w:pPr>
+    </w:p>
+    <w:p>
+      <w:pPr>
+        <w:spacing w:after="0"/>
       </w:pPr>
       <w:r>
         <w:rPr>
@@ -112,8 +129,93 @@
           <w:sz w:val="24"/>
           <w:szCs w:val="24"/>
         </w:rPr>
-        <w:t>Key Findings</w:t>
+        <w:t>Key Findings:</w:t>
       </w:r>
+      <w:r>
+        <w:br/>
+      </w:r>
+    </w:p>
+    <w:p>
+      <w:pPr>
+        <w:pStyle w:val="ListParagraph"/>
+        <w:numPr>
+          <w:ilvl w:val="0"/>
+          <w:numId w:val="5"/>
+        </w:numPr>
+        <w:spacing w:after="0"/>
+      </w:pPr>
+      <w:r>
+        <w:t>The business experienced rapid growth throughout 2017, with sustained increases in both orders and revenue, indicating successful customer acquisition and scaling.</w:t>
+      </w:r>
+    </w:p>
+    <w:p>
+      <w:pPr>
+        <w:pStyle w:val="ListParagraph"/>
+        <w:numPr>
+          <w:ilvl w:val="0"/>
+          <w:numId w:val="5"/>
+        </w:numPr>
+        <w:spacing w:after="0"/>
+      </w:pPr>
+      <w:r>
+        <w:t>Seasonal demand peaks are evident in Q4, particularly November, followed by sharp post-peak declines in December and early Q1.</w:t>
+      </w:r>
+    </w:p>
+    <w:p>
+      <w:pPr>
+        <w:pStyle w:val="ListParagraph"/>
+        <w:numPr>
+          <w:ilvl w:val="0"/>
+          <w:numId w:val="5"/>
+        </w:numPr>
+        <w:spacing w:after="0"/>
+      </w:pPr>
+      <w:r>
+        <w:t>Periods where revenue growth outpaces order growth (e.g., March 2018) suggest improvements in average order value, potentially driven by pricing, product mix, or promotional strategies.</w:t>
+      </w:r>
+    </w:p>
+    <w:p>
+      <w:pPr>
+        <w:pStyle w:val="ListParagraph"/>
+        <w:numPr>
+          <w:ilvl w:val="0"/>
+          <w:numId w:val="5"/>
+        </w:numPr>
+        <w:spacing w:after="0"/>
+      </w:pPr>
+      <w:r>
+        <w:t>Several extreme MoM changes, particularly in early periods, reflect base-effect dynamics common in early-stage growth rather than data quality issues, with volatility normalising as scale increases.</w:t>
+      </w:r>
+    </w:p>
+    <w:p>
+      <w:pPr>
+        <w:pStyle w:val="ListParagraph"/>
+        <w:numPr>
+          <w:ilvl w:val="0"/>
+          <w:numId w:val="5"/>
+        </w:numPr>
+        <w:spacing w:after="0"/>
+      </w:pPr>
+      <w:r>
+        <w:t>From mid-2018 onwards, growth begins to stabilise and flatten, indicating a transition from high-growth expansion to a more mature operating phase.</w:t>
+      </w:r>
+    </w:p>
+    <w:p>
+      <w:pPr>
+        <w:spacing w:after="0"/>
+        <w:rPr>
+          <w:b/>
+          <w:bCs/>
+          <w:color w:val="156082" w:themeColor="accent1"/>
+          <w:sz w:val="24"/>
+          <w:szCs w:val="24"/>
+        </w:rPr>
+      </w:pPr>
+    </w:p>
+    <w:p>
+      <w:pPr>
+        <w:spacing w:after="0"/>
+      </w:pPr>
       <w:r>
         <w:rPr>
           <w:b/>
@@ -122,7 +224,10 @@
           <w:sz w:val="24"/>
           <w:szCs w:val="24"/>
         </w:rPr>
-        <w:t>:</w:t>
+        <w:t>Business Implications:</w:t>
+      </w:r>
+      <w:r>
+        <w:br/>
       </w:r>
     </w:p>
     <w:p>
@@ -130,11 +235,12 @@
         <w:pStyle w:val="ListParagraph"/>
         <w:numPr>
           <w:ilvl w:val="0"/>
-          <w:numId w:val="2"/>
+          <w:numId w:val="7"/>
         </w:numPr>
+        <w:spacing w:after="0"/>
       </w:pPr>
       <w:r>
-        <w:t>The business experienced rapid growth during 2017, with sustained increases in both orders and revenue, indicating successful customer acquisition and scaling.</w:t>
+        <w:t>Forecasting models should explicitly account for seasonality and early-stage volatility to avoid overstating expected performance.</w:t>
       </w:r>
     </w:p>
     <w:p>
@@ -142,115 +248,7 @@
         <w:pStyle w:val="ListParagraph"/>
         <w:numPr>
           <w:ilvl w:val="0"/>
-          <w:numId w:val="2"/>
-        </w:numPr>
-      </w:pPr>
-      <w:r>
-        <w:t>Seasonal demand peaks are evident in Q4, particularly November, followed by sharp post-peak declines in December and early Q1.</w:t>
-      </w:r>
-    </w:p>
-    <w:p>
-      <w:pPr>
-        <w:pStyle w:val="ListParagraph"/>
-        <w:numPr>
-          <w:ilvl w:val="0"/>
-          <w:numId w:val="2"/>
-        </w:numPr>
-      </w:pPr>
-      <w:r>
-        <w:t>Periods where revenue growth outpaces order growth e.g. March 2018 suggest improvements in average order value, potentially driven by pricing, product mix, or promotional strategies.</w:t>
-      </w:r>
-    </w:p>
-    <w:p>
-      <w:pPr>
-        <w:pStyle w:val="ListParagraph"/>
-        <w:numPr>
-          <w:ilvl w:val="0"/>
-          <w:numId w:val="2"/>
-        </w:numPr>
-      </w:pPr>
-      <w:r>
-        <w:t xml:space="preserve">Several extreme MoM changes highlight either one-off events (e.g. promotions or system launches) or potential data completeness issues that warrant further investigation </w:t>
-      </w:r>
-      <w:proofErr w:type="spellStart"/>
-      <w:r>
-        <w:t>e.g</w:t>
-      </w:r>
-      <w:proofErr w:type="spellEnd"/>
-      <w:r>
-        <w:t xml:space="preserve"> September 2018.</w:t>
-      </w:r>
-    </w:p>
-    <w:p>
-      <w:pPr>
-        <w:pStyle w:val="ListParagraph"/>
-        <w:numPr>
-          <w:ilvl w:val="0"/>
-          <w:numId w:val="2"/>
-        </w:numPr>
-      </w:pPr>
-      <w:r>
-        <w:t xml:space="preserve">From mid-2018 onwards, growth begins to stabilise and flatten, indicating a transition from </w:t>
-      </w:r>
-      <w:proofErr w:type="gramStart"/>
-      <w:r>
-        <w:t>high-growth</w:t>
-      </w:r>
-      <w:proofErr w:type="gramEnd"/>
-      <w:r>
-        <w:t xml:space="preserve"> to a more mature operating phase.</w:t>
-      </w:r>
-    </w:p>
-    <w:p>
-      <w:pPr>
-        <w:rPr>
-          <w:b/>
-          <w:bCs/>
-          <w:color w:val="156082" w:themeColor="accent1"/>
-          <w:sz w:val="24"/>
-          <w:szCs w:val="24"/>
-        </w:rPr>
-      </w:pPr>
-      <w:r>
-        <w:rPr>
-          <w:b/>
-          <w:bCs/>
-          <w:color w:val="156082" w:themeColor="accent1"/>
-          <w:sz w:val="24"/>
-          <w:szCs w:val="24"/>
-        </w:rPr>
-        <w:t>Business Implications</w:t>
-      </w:r>
-      <w:r>
-        <w:rPr>
-          <w:b/>
-          <w:bCs/>
-          <w:color w:val="156082" w:themeColor="accent1"/>
-          <w:sz w:val="24"/>
-          <w:szCs w:val="24"/>
-        </w:rPr>
-        <w:t>:</w:t>
-      </w:r>
-    </w:p>
-    <w:p>
-      <w:pPr>
-        <w:pStyle w:val="ListParagraph"/>
-        <w:numPr>
-          <w:ilvl w:val="0"/>
-          <w:numId w:val="1"/>
-        </w:numPr>
-        <w:spacing w:after="0"/>
-      </w:pPr>
-      <w:r>
-        <w:t>Forecasting models should explicitly account for seasonality and volatility to avoid overstating expected performance.</w:t>
-      </w:r>
-    </w:p>
-    <w:p>
-      <w:pPr>
-        <w:pStyle w:val="ListParagraph"/>
-        <w:numPr>
-          <w:ilvl w:val="0"/>
-          <w:numId w:val="1"/>
+          <w:numId w:val="7"/>
         </w:numPr>
         <w:spacing w:after="0"/>
       </w:pPr>
@@ -263,13 +261,18 @@
         <w:pStyle w:val="ListParagraph"/>
         <w:numPr>
           <w:ilvl w:val="0"/>
-          <w:numId w:val="1"/>
+          <w:numId w:val="7"/>
         </w:numPr>
         <w:spacing w:after="0"/>
       </w:pPr>
       <w:r>
-        <w:t>Leadership should monitor stabilising growth trends as a signal to shift focus from acquisition to retention, basket size, and customer lifetime value.</w:t>
+        <w:t>Leadership should monitor stabilising growth trends as a signal to shift focus from acquisition toward retention, basket size optimisation, and customer lifetime value.</w:t>
       </w:r>
+    </w:p>
+    <w:p>
+      <w:pPr>
+        <w:spacing w:after="0"/>
+      </w:pPr>
     </w:p>
     <w:sectPr>
       <w:pgSz w:w="11906" w:h="16838"/>
@@ -284,6 +287,345 @@
 <file path=word/numbering.xml><?xml version="1.0" encoding="utf-8"?>
 <w:numbering xmlns:wpc="http://schemas.microsoft.com/office/word/2010/wordprocessingCanvas" xmlns:cx="http://schemas.microsoft.com/office/drawing/2014/chartex" xmlns:cx1="http://schemas.microsoft.com/office/drawing/2015/9/8/chartex" xmlns:cx2="http://schemas.microsoft.com/office/drawing/2015/10/21/chartex" xmlns:cx3="http://schemas.microsoft.com/office/drawing/2016/5/9/chartex" xmlns:cx4="http://schemas.microsoft.com/office/drawing/2016/5/10/chartex" xmlns:cx5="http://schemas.microsoft.com/office/drawing/2016/5/11/chartex" xmlns:cx6="http://schemas.microsoft.com/office/drawing/2016/5/12/chartex" xmlns:cx7="http://schemas.microsoft.com/office/drawing/2016/5/13/chartex" xmlns:cx8="http://schemas.microsoft.com/office/drawing/2016/5/14/chartex" xmlns:mc="http://schemas.openxmlformats.org/markup-compatibility/2006" xmlns:aink="http://schemas.microsoft.com/office/drawing/2016/ink" xmlns:am3d="http://schemas.microsoft.com/office/drawing/2017/model3d" xmlns:o="urn:schemas-microsoft-com:office:office" xmlns:oel="http://schemas.microsoft.com/office/2019/extlst" xmlns:r="http://schemas.openxmlformats.org/officeDocument/2006/relationships" xmlns:m="http://schemas.openxmlformats.org/officeDocument/2006/math" xmlns:v="urn:schemas-microsoft-com:vml" xmlns:wp14="http://schemas.microsoft.com/office/word/2010/wordprocessingDrawing" xmlns:wp="http://schemas.openxmlformats.org/drawingml/2006/wordprocessingDrawing" xmlns:w10="urn:schemas-microsoft-com:office:word" xmlns:w="http://schemas.openxmlformats.org/wordprocessingml/2006/main" xmlns:w14="http://schemas.microsoft.com/office/word/2010/wordml" xmlns:w15="http://schemas.microsoft.com/office/word/2012/wordml" xmlns:w16cex="http://schemas.microsoft.com/office/word/2018/wordml/cex" xmlns:w16cid="http://schemas.microsoft.com/office/word/2016/wordml/cid" xmlns:w16="http://schemas.microsoft.com/office/word/2018/wordml" xmlns:w16du="http://schemas.microsoft.com/office/word/2023/wordml/word16du" xmlns:w16sdtdh="http://schemas.microsoft.com/office/word/2020/wordml/sdtdatahash" xmlns:w16se="http://schemas.microsoft.com/office/word/2015/wordml/symex" xmlns:wpg="http://schemas.microsoft.com/office/word/2010/wordprocessingGroup" xmlns:wpi="http://schemas.microsoft.com/office/word/2010/wordprocessingInk" xmlns:wne="http://schemas.microsoft.com/office/word/2006/wordml" xmlns:wps="http://schemas.microsoft.com/office/word/2010/wordprocessingShape" mc:Ignorable="w14 w15 w16se w16cid w16 w16cex w16sdtdh w16du wp14">
   <w:abstractNum w:abstractNumId="0" w15:restartNumberingAfterBreak="0">
+    <w:nsid w:val="0E480703"/>
+    <w:multiLevelType w:val="hybridMultilevel"/>
+    <w:tmpl w:val="44B2F5F0"/>
+    <w:lvl w:ilvl="0" w:tplc="08090001">
+      <w:start w:val="1"/>
+      <w:numFmt w:val="bullet"/>
+      <w:lvlText w:val=""/>
+      <w:lvlJc w:val="left"/>
+      <w:pPr>
+        <w:ind w:left="720" w:hanging="360"/>
+      </w:pPr>
+      <w:rPr>
+        <w:rFonts w:ascii="Symbol" w:hAnsi="Symbol" w:hint="default"/>
+      </w:rPr>
+    </w:lvl>
+    <w:lvl w:ilvl="1" w:tplc="08090003" w:tentative="1">
+      <w:start w:val="1"/>
+      <w:numFmt w:val="bullet"/>
+      <w:lvlText w:val="o"/>
+      <w:lvlJc w:val="left"/>
+      <w:pPr>
+        <w:ind w:left="1440" w:hanging="360"/>
+      </w:pPr>
+      <w:rPr>
+        <w:rFonts w:ascii="Courier New" w:hAnsi="Courier New" w:cs="Courier New" w:hint="default"/>
+      </w:rPr>
+    </w:lvl>
+    <w:lvl w:ilvl="2" w:tplc="08090005" w:tentative="1">
+      <w:start w:val="1"/>
+      <w:numFmt w:val="bullet"/>
+      <w:lvlText w:val=""/>
+      <w:lvlJc w:val="left"/>
+      <w:pPr>
+        <w:ind w:left="2160" w:hanging="360"/>
+      </w:pPr>
+      <w:rPr>
+        <w:rFonts w:ascii="Wingdings" w:hAnsi="Wingdings" w:hint="default"/>
+      </w:rPr>
+    </w:lvl>
+    <w:lvl w:ilvl="3" w:tplc="08090001" w:tentative="1">
+      <w:start w:val="1"/>
+      <w:numFmt w:val="bullet"/>
+      <w:lvlText w:val=""/>
+      <w:lvlJc w:val="left"/>
+      <w:pPr>
+        <w:ind w:left="2880" w:hanging="360"/>
+      </w:pPr>
+      <w:rPr>
+        <w:rFonts w:ascii="Symbol" w:hAnsi="Symbol" w:hint="default"/>
+      </w:rPr>
+    </w:lvl>
+    <w:lvl w:ilvl="4" w:tplc="08090003" w:tentative="1">
+      <w:start w:val="1"/>
+      <w:numFmt w:val="bullet"/>
+      <w:lvlText w:val="o"/>
+      <w:lvlJc w:val="left"/>
+      <w:pPr>
+        <w:ind w:left="3600" w:hanging="360"/>
+      </w:pPr>
+      <w:rPr>
+        <w:rFonts w:ascii="Courier New" w:hAnsi="Courier New" w:cs="Courier New" w:hint="default"/>
+      </w:rPr>
+    </w:lvl>
+    <w:lvl w:ilvl="5" w:tplc="08090005" w:tentative="1">
+      <w:start w:val="1"/>
+      <w:numFmt w:val="bullet"/>
+      <w:lvlText w:val=""/>
+      <w:lvlJc w:val="left"/>
+      <w:pPr>
+        <w:ind w:left="4320" w:hanging="360"/>
+      </w:pPr>
+      <w:rPr>
+        <w:rFonts w:ascii="Wingdings" w:hAnsi="Wingdings" w:hint="default"/>
+      </w:rPr>
+    </w:lvl>
+    <w:lvl w:ilvl="6" w:tplc="08090001" w:tentative="1">
+      <w:start w:val="1"/>
+      <w:numFmt w:val="bullet"/>
+      <w:lvlText w:val=""/>
+      <w:lvlJc w:val="left"/>
+      <w:pPr>
+        <w:ind w:left="5040" w:hanging="360"/>
+      </w:pPr>
+      <w:rPr>
+        <w:rFonts w:ascii="Symbol" w:hAnsi="Symbol" w:hint="default"/>
+      </w:rPr>
+    </w:lvl>
+    <w:lvl w:ilvl="7" w:tplc="08090003" w:tentative="1">
+      <w:start w:val="1"/>
+      <w:numFmt w:val="bullet"/>
+      <w:lvlText w:val="o"/>
+      <w:lvlJc w:val="left"/>
+      <w:pPr>
+        <w:ind w:left="5760" w:hanging="360"/>
+      </w:pPr>
+      <w:rPr>
+        <w:rFonts w:ascii="Courier New" w:hAnsi="Courier New" w:cs="Courier New" w:hint="default"/>
+      </w:rPr>
+    </w:lvl>
+    <w:lvl w:ilvl="8" w:tplc="08090005" w:tentative="1">
+      <w:start w:val="1"/>
+      <w:numFmt w:val="bullet"/>
+      <w:lvlText w:val=""/>
+      <w:lvlJc w:val="left"/>
+      <w:pPr>
+        <w:ind w:left="6480" w:hanging="360"/>
+      </w:pPr>
+      <w:rPr>
+        <w:rFonts w:ascii="Wingdings" w:hAnsi="Wingdings" w:hint="default"/>
+      </w:rPr>
+    </w:lvl>
+  </w:abstractNum>
+  <w:abstractNum w:abstractNumId="1" w15:restartNumberingAfterBreak="0">
+    <w:nsid w:val="1D575430"/>
+    <w:multiLevelType w:val="hybridMultilevel"/>
+    <w:tmpl w:val="1EC00D40"/>
+    <w:lvl w:ilvl="0" w:tplc="08090001">
+      <w:start w:val="1"/>
+      <w:numFmt w:val="bullet"/>
+      <w:lvlText w:val=""/>
+      <w:lvlJc w:val="left"/>
+      <w:pPr>
+        <w:ind w:left="720" w:hanging="360"/>
+      </w:pPr>
+      <w:rPr>
+        <w:rFonts w:ascii="Symbol" w:hAnsi="Symbol" w:hint="default"/>
+      </w:rPr>
+    </w:lvl>
+    <w:lvl w:ilvl="1" w:tplc="08090003" w:tentative="1">
+      <w:start w:val="1"/>
+      <w:numFmt w:val="bullet"/>
+      <w:lvlText w:val="o"/>
+      <w:lvlJc w:val="left"/>
+      <w:pPr>
+        <w:ind w:left="1440" w:hanging="360"/>
+      </w:pPr>
+      <w:rPr>
+        <w:rFonts w:ascii="Courier New" w:hAnsi="Courier New" w:cs="Courier New" w:hint="default"/>
+      </w:rPr>
+    </w:lvl>
+    <w:lvl w:ilvl="2" w:tplc="08090005" w:tentative="1">
+      <w:start w:val="1"/>
+      <w:numFmt w:val="bullet"/>
+      <w:lvlText w:val=""/>
+      <w:lvlJc w:val="left"/>
+      <w:pPr>
+        <w:ind w:left="2160" w:hanging="360"/>
+      </w:pPr>
+      <w:rPr>
+        <w:rFonts w:ascii="Wingdings" w:hAnsi="Wingdings" w:hint="default"/>
+      </w:rPr>
+    </w:lvl>
+    <w:lvl w:ilvl="3" w:tplc="08090001" w:tentative="1">
+      <w:start w:val="1"/>
+      <w:numFmt w:val="bullet"/>
+      <w:lvlText w:val=""/>
+      <w:lvlJc w:val="left"/>
+      <w:pPr>
+        <w:ind w:left="2880" w:hanging="360"/>
+      </w:pPr>
+      <w:rPr>
+        <w:rFonts w:ascii="Symbol" w:hAnsi="Symbol" w:hint="default"/>
+      </w:rPr>
+    </w:lvl>
+    <w:lvl w:ilvl="4" w:tplc="08090003" w:tentative="1">
+      <w:start w:val="1"/>
+      <w:numFmt w:val="bullet"/>
+      <w:lvlText w:val="o"/>
+      <w:lvlJc w:val="left"/>
+      <w:pPr>
+        <w:ind w:left="3600" w:hanging="360"/>
+      </w:pPr>
+      <w:rPr>
+        <w:rFonts w:ascii="Courier New" w:hAnsi="Courier New" w:cs="Courier New" w:hint="default"/>
+      </w:rPr>
+    </w:lvl>
+    <w:lvl w:ilvl="5" w:tplc="08090005" w:tentative="1">
+      <w:start w:val="1"/>
+      <w:numFmt w:val="bullet"/>
+      <w:lvlText w:val=""/>
+      <w:lvlJc w:val="left"/>
+      <w:pPr>
+        <w:ind w:left="4320" w:hanging="360"/>
+      </w:pPr>
+      <w:rPr>
+        <w:rFonts w:ascii="Wingdings" w:hAnsi="Wingdings" w:hint="default"/>
+      </w:rPr>
+    </w:lvl>
+    <w:lvl w:ilvl="6" w:tplc="08090001" w:tentative="1">
+      <w:start w:val="1"/>
+      <w:numFmt w:val="bullet"/>
+      <w:lvlText w:val=""/>
+      <w:lvlJc w:val="left"/>
+      <w:pPr>
+        <w:ind w:left="5040" w:hanging="360"/>
+      </w:pPr>
+      <w:rPr>
+        <w:rFonts w:ascii="Symbol" w:hAnsi="Symbol" w:hint="default"/>
+      </w:rPr>
+    </w:lvl>
+    <w:lvl w:ilvl="7" w:tplc="08090003" w:tentative="1">
+      <w:start w:val="1"/>
+      <w:numFmt w:val="bullet"/>
+      <w:lvlText w:val="o"/>
+      <w:lvlJc w:val="left"/>
+      <w:pPr>
+        <w:ind w:left="5760" w:hanging="360"/>
+      </w:pPr>
+      <w:rPr>
+        <w:rFonts w:ascii="Courier New" w:hAnsi="Courier New" w:cs="Courier New" w:hint="default"/>
+      </w:rPr>
+    </w:lvl>
+    <w:lvl w:ilvl="8" w:tplc="08090005" w:tentative="1">
+      <w:start w:val="1"/>
+      <w:numFmt w:val="bullet"/>
+      <w:lvlText w:val=""/>
+      <w:lvlJc w:val="left"/>
+      <w:pPr>
+        <w:ind w:left="6480" w:hanging="360"/>
+      </w:pPr>
+      <w:rPr>
+        <w:rFonts w:ascii="Wingdings" w:hAnsi="Wingdings" w:hint="default"/>
+      </w:rPr>
+    </w:lvl>
+  </w:abstractNum>
+  <w:abstractNum w:abstractNumId="2" w15:restartNumberingAfterBreak="0">
+    <w:nsid w:val="29A55DC6"/>
+    <w:multiLevelType w:val="hybridMultilevel"/>
+    <w:tmpl w:val="83909B58"/>
+    <w:lvl w:ilvl="0" w:tplc="08090001">
+      <w:start w:val="1"/>
+      <w:numFmt w:val="bullet"/>
+      <w:lvlText w:val=""/>
+      <w:lvlJc w:val="left"/>
+      <w:pPr>
+        <w:ind w:left="720" w:hanging="360"/>
+      </w:pPr>
+      <w:rPr>
+        <w:rFonts w:ascii="Symbol" w:hAnsi="Symbol" w:hint="default"/>
+      </w:rPr>
+    </w:lvl>
+    <w:lvl w:ilvl="1" w:tplc="08090003" w:tentative="1">
+      <w:start w:val="1"/>
+      <w:numFmt w:val="bullet"/>
+      <w:lvlText w:val="o"/>
+      <w:lvlJc w:val="left"/>
+      <w:pPr>
+        <w:ind w:left="1440" w:hanging="360"/>
+      </w:pPr>
+      <w:rPr>
+        <w:rFonts w:ascii="Courier New" w:hAnsi="Courier New" w:cs="Courier New" w:hint="default"/>
+      </w:rPr>
+    </w:lvl>
+    <w:lvl w:ilvl="2" w:tplc="08090005" w:tentative="1">
+      <w:start w:val="1"/>
+      <w:numFmt w:val="bullet"/>
+      <w:lvlText w:val=""/>
+      <w:lvlJc w:val="left"/>
+      <w:pPr>
+        <w:ind w:left="2160" w:hanging="360"/>
+      </w:pPr>
+      <w:rPr>
+        <w:rFonts w:ascii="Wingdings" w:hAnsi="Wingdings" w:hint="default"/>
+      </w:rPr>
+    </w:lvl>
+    <w:lvl w:ilvl="3" w:tplc="08090001" w:tentative="1">
+      <w:start w:val="1"/>
+      <w:numFmt w:val="bullet"/>
+      <w:lvlText w:val=""/>
+      <w:lvlJc w:val="left"/>
+      <w:pPr>
+        <w:ind w:left="2880" w:hanging="360"/>
+      </w:pPr>
+      <w:rPr>
+        <w:rFonts w:ascii="Symbol" w:hAnsi="Symbol" w:hint="default"/>
+      </w:rPr>
+    </w:lvl>
+    <w:lvl w:ilvl="4" w:tplc="08090003" w:tentative="1">
+      <w:start w:val="1"/>
+      <w:numFmt w:val="bullet"/>
+      <w:lvlText w:val="o"/>
+      <w:lvlJc w:val="left"/>
+      <w:pPr>
+        <w:ind w:left="3600" w:hanging="360"/>
+      </w:pPr>
+      <w:rPr>
+        <w:rFonts w:ascii="Courier New" w:hAnsi="Courier New" w:cs="Courier New" w:hint="default"/>
+      </w:rPr>
+    </w:lvl>
+    <w:lvl w:ilvl="5" w:tplc="08090005" w:tentative="1">
+      <w:start w:val="1"/>
+      <w:numFmt w:val="bullet"/>
+      <w:lvlText w:val=""/>
+      <w:lvlJc w:val="left"/>
+      <w:pPr>
+        <w:ind w:left="4320" w:hanging="360"/>
+      </w:pPr>
+      <w:rPr>
+        <w:rFonts w:ascii="Wingdings" w:hAnsi="Wingdings" w:hint="default"/>
+      </w:rPr>
+    </w:lvl>
+    <w:lvl w:ilvl="6" w:tplc="08090001" w:tentative="1">
+      <w:start w:val="1"/>
+      <w:numFmt w:val="bullet"/>
+      <w:lvlText w:val=""/>
+      <w:lvlJc w:val="left"/>
+      <w:pPr>
+        <w:ind w:left="5040" w:hanging="360"/>
+      </w:pPr>
+      <w:rPr>
+        <w:rFonts w:ascii="Symbol" w:hAnsi="Symbol" w:hint="default"/>
+      </w:rPr>
+    </w:lvl>
+    <w:lvl w:ilvl="7" w:tplc="08090003" w:tentative="1">
+      <w:start w:val="1"/>
+      <w:numFmt w:val="bullet"/>
+      <w:lvlText w:val="o"/>
+      <w:lvlJc w:val="left"/>
+      <w:pPr>
+        <w:ind w:left="5760" w:hanging="360"/>
+      </w:pPr>
+      <w:rPr>
+        <w:rFonts w:ascii="Courier New" w:hAnsi="Courier New" w:cs="Courier New" w:hint="default"/>
+      </w:rPr>
+    </w:lvl>
+    <w:lvl w:ilvl="8" w:tplc="08090005" w:tentative="1">
+      <w:start w:val="1"/>
+      <w:numFmt w:val="bullet"/>
+      <w:lvlText w:val=""/>
+      <w:lvlJc w:val="left"/>
+      <w:pPr>
+        <w:ind w:left="6480" w:hanging="360"/>
+      </w:pPr>
+      <w:rPr>
+        <w:rFonts w:ascii="Wingdings" w:hAnsi="Wingdings" w:hint="default"/>
+      </w:rPr>
+    </w:lvl>
+  </w:abstractNum>
+  <w:abstractNum w:abstractNumId="3" w15:restartNumberingAfterBreak="0">
     <w:nsid w:val="40EF64C7"/>
     <w:multiLevelType w:val="hybridMultilevel"/>
     <w:tmpl w:val="D6D06E08"/>
@@ -396,7 +738,7 @@
       </w:rPr>
     </w:lvl>
   </w:abstractNum>
-  <w:abstractNum w:abstractNumId="1" w15:restartNumberingAfterBreak="0">
+  <w:abstractNum w:abstractNumId="4" w15:restartNumberingAfterBreak="0">
     <w:nsid w:val="41A63289"/>
     <w:multiLevelType w:val="hybridMultilevel"/>
     <w:tmpl w:val="0136D3F0"/>
@@ -509,7 +851,7 @@
       </w:rPr>
     </w:lvl>
   </w:abstractNum>
-  <w:abstractNum w:abstractNumId="2" w15:restartNumberingAfterBreak="0">
+  <w:abstractNum w:abstractNumId="5" w15:restartNumberingAfterBreak="0">
     <w:nsid w:val="5EEC6058"/>
     <w:multiLevelType w:val="multilevel"/>
     <w:tmpl w:val="A394D390"/>
@@ -622,7 +964,7 @@
       </w:rPr>
     </w:lvl>
   </w:abstractNum>
-  <w:abstractNum w:abstractNumId="3" w15:restartNumberingAfterBreak="0">
+  <w:abstractNum w:abstractNumId="6" w15:restartNumberingAfterBreak="0">
     <w:nsid w:val="6E435C7C"/>
     <w:multiLevelType w:val="hybridMultilevel"/>
     <w:tmpl w:val="B81A6B7C"/>
@@ -712,15 +1054,24 @@
     </w:lvl>
   </w:abstractNum>
   <w:num w:numId="1" w16cid:durableId="1459228293">
+    <w:abstractNumId w:val="4"/>
+  </w:num>
+  <w:num w:numId="2" w16cid:durableId="131486840">
+    <w:abstractNumId w:val="3"/>
+  </w:num>
+  <w:num w:numId="3" w16cid:durableId="507595572">
+    <w:abstractNumId w:val="6"/>
+  </w:num>
+  <w:num w:numId="4" w16cid:durableId="2051102070">
+    <w:abstractNumId w:val="5"/>
+  </w:num>
+  <w:num w:numId="5" w16cid:durableId="737438440">
     <w:abstractNumId w:val="1"/>
   </w:num>
-  <w:num w:numId="2" w16cid:durableId="131486840">
+  <w:num w:numId="6" w16cid:durableId="1613854054">
     <w:abstractNumId w:val="0"/>
   </w:num>
-  <w:num w:numId="3" w16cid:durableId="507595572">
-    <w:abstractNumId w:val="3"/>
-  </w:num>
-  <w:num w:numId="4" w16cid:durableId="2051102070">
+  <w:num w:numId="7" w16cid:durableId="380600172">
     <w:abstractNumId w:val="2"/>
   </w:num>
 </w:numbering>
@@ -1329,7 +1680,6 @@
   <w:style w:type="character" w:default="1" w:styleId="DefaultParagraphFont">
     <w:name w:val="Default Paragraph Font"/>
     <w:uiPriority w:val="1"/>
-    <w:semiHidden/>
     <w:unhideWhenUsed/>
   </w:style>
   <w:style w:type="table" w:default="1" w:styleId="TableNormal">

</xml_diff>